<commit_message>
game document concept ac1
finalizacion de la actualizacion de documento de concepto.
</commit_message>
<xml_diff>
--- a/GAME DOCUMENT CONCEPT.docx
+++ b/GAME DOCUMENT CONCEPT.docx
@@ -87,17 +87,15 @@
         </w:rPr>
         <w:t xml:space="preserve">1439148 </w:t>
       </w:r>
-      <w:proofErr w:type="spellStart"/>
-      <w:r>
-        <w:rPr>
-          <w:rFonts w:ascii="Century Gothic" w:hAnsi="Century Gothic"/>
-          <w:b/>
-          <w:sz w:val="28"/>
-          <w:szCs w:val="28"/>
-        </w:rPr>
-        <w:t>desarollo</w:t>
-      </w:r>
-      <w:proofErr w:type="spellEnd"/>
+      <w:r>
+        <w:rPr>
+          <w:rFonts w:ascii="Century Gothic" w:hAnsi="Century Gothic"/>
+          <w:b/>
+          <w:sz w:val="28"/>
+          <w:szCs w:val="28"/>
+        </w:rPr>
+        <w:t>desarrollo</w:t>
+      </w:r>
       <w:r>
         <w:rPr>
           <w:rFonts w:ascii="Century Gothic" w:hAnsi="Century Gothic"/>
@@ -124,41 +122,41 @@
         <w:rPr>
           <w:rFonts w:ascii="Century Gothic" w:hAnsi="Century Gothic"/>
           <w:b/>
-          <w:sz w:val="28"/>
-          <w:szCs w:val="28"/>
-        </w:rPr>
-      </w:pPr>
-      <w:proofErr w:type="spellStart"/>
-      <w:r>
-        <w:rPr>
-          <w:rFonts w:ascii="Century Gothic" w:hAnsi="Century Gothic"/>
-          <w:b/>
-          <w:sz w:val="28"/>
-          <w:szCs w:val="28"/>
-        </w:rPr>
-        <w:t>Description</w:t>
-      </w:r>
-      <w:proofErr w:type="spellEnd"/>
-      <w:r>
-        <w:rPr>
-          <w:rFonts w:ascii="Century Gothic" w:hAnsi="Century Gothic"/>
-          <w:b/>
+          <w:color w:val="FF0000"/>
+          <w:sz w:val="28"/>
+          <w:szCs w:val="28"/>
+        </w:rPr>
+      </w:pPr>
+      <w:r>
+        <w:rPr>
+          <w:rFonts w:ascii="Century Gothic" w:hAnsi="Century Gothic"/>
+          <w:b/>
+          <w:color w:val="FF0000"/>
+          <w:sz w:val="28"/>
+          <w:szCs w:val="28"/>
+        </w:rPr>
+        <w:t>Descripción</w:t>
+      </w:r>
+      <w:r>
+        <w:rPr>
+          <w:rFonts w:ascii="Century Gothic" w:hAnsi="Century Gothic"/>
+          <w:b/>
+          <w:color w:val="FF0000"/>
           <w:sz w:val="28"/>
           <w:szCs w:val="28"/>
         </w:rPr>
         <w:t xml:space="preserve"> </w:t>
       </w:r>
-      <w:proofErr w:type="spellStart"/>
-      <w:r>
-        <w:rPr>
-          <w:rFonts w:ascii="Century Gothic" w:hAnsi="Century Gothic"/>
-          <w:b/>
-          <w:sz w:val="28"/>
-          <w:szCs w:val="28"/>
-        </w:rPr>
-        <w:t>rapida</w:t>
-      </w:r>
-      <w:proofErr w:type="spellEnd"/>
+      <w:r>
+        <w:rPr>
+          <w:rFonts w:ascii="Century Gothic" w:hAnsi="Century Gothic"/>
+          <w:b/>
+          <w:color w:val="FF0000"/>
+          <w:sz w:val="28"/>
+          <w:szCs w:val="28"/>
+        </w:rPr>
+        <w:t>rápida</w:t>
+      </w:r>
     </w:p>
     <w:p>
       <w:pPr>
@@ -266,14 +264,16 @@
         <w:rPr>
           <w:rFonts w:ascii="Century Gothic" w:hAnsi="Century Gothic"/>
           <w:b/>
-          <w:sz w:val="28"/>
-          <w:szCs w:val="28"/>
-        </w:rPr>
-      </w:pPr>
-      <w:r>
-        <w:rPr>
-          <w:rFonts w:ascii="Century Gothic" w:hAnsi="Century Gothic"/>
-          <w:b/>
+          <w:color w:val="FF0000"/>
+          <w:sz w:val="28"/>
+          <w:szCs w:val="28"/>
+        </w:rPr>
+      </w:pPr>
+      <w:r>
+        <w:rPr>
+          <w:rFonts w:ascii="Century Gothic" w:hAnsi="Century Gothic"/>
+          <w:b/>
+          <w:color w:val="FF0000"/>
           <w:sz w:val="28"/>
           <w:szCs w:val="28"/>
         </w:rPr>
@@ -330,14 +330,16 @@
         <w:rPr>
           <w:rFonts w:ascii="Century Gothic" w:hAnsi="Century Gothic"/>
           <w:b/>
-          <w:sz w:val="28"/>
-          <w:szCs w:val="28"/>
-        </w:rPr>
-      </w:pPr>
-      <w:r>
-        <w:rPr>
-          <w:rFonts w:ascii="Century Gothic" w:hAnsi="Century Gothic"/>
-          <w:b/>
+          <w:color w:val="FF0000"/>
+          <w:sz w:val="28"/>
+          <w:szCs w:val="28"/>
+        </w:rPr>
+      </w:pPr>
+      <w:r>
+        <w:rPr>
+          <w:rFonts w:ascii="Century Gothic" w:hAnsi="Century Gothic"/>
+          <w:b/>
+          <w:color w:val="FF0000"/>
           <w:sz w:val="28"/>
           <w:szCs w:val="28"/>
         </w:rPr>
@@ -378,14 +380,16 @@
         <w:rPr>
           <w:rFonts w:ascii="Century Gothic" w:hAnsi="Century Gothic"/>
           <w:b/>
-          <w:sz w:val="28"/>
-          <w:szCs w:val="28"/>
-        </w:rPr>
-      </w:pPr>
-      <w:r>
-        <w:rPr>
-          <w:rFonts w:ascii="Century Gothic" w:hAnsi="Century Gothic"/>
-          <w:b/>
+          <w:color w:val="FF0000"/>
+          <w:sz w:val="28"/>
+          <w:szCs w:val="28"/>
+        </w:rPr>
+      </w:pPr>
+      <w:r>
+        <w:rPr>
+          <w:rFonts w:ascii="Century Gothic" w:hAnsi="Century Gothic"/>
+          <w:b/>
+          <w:color w:val="FF0000"/>
           <w:sz w:val="28"/>
           <w:szCs w:val="28"/>
         </w:rPr>
@@ -521,14 +525,16 @@
         <w:rPr>
           <w:rFonts w:ascii="Century Gothic" w:hAnsi="Century Gothic"/>
           <w:b/>
-          <w:sz w:val="28"/>
-          <w:szCs w:val="28"/>
-        </w:rPr>
-      </w:pPr>
-      <w:r>
-        <w:rPr>
-          <w:rFonts w:ascii="Century Gothic" w:hAnsi="Century Gothic"/>
-          <w:b/>
+          <w:color w:val="FF0000"/>
+          <w:sz w:val="28"/>
+          <w:szCs w:val="28"/>
+        </w:rPr>
+      </w:pPr>
+      <w:r>
+        <w:rPr>
+          <w:rFonts w:ascii="Century Gothic" w:hAnsi="Century Gothic"/>
+          <w:b/>
+          <w:color w:val="FF0000"/>
           <w:sz w:val="28"/>
           <w:szCs w:val="28"/>
         </w:rPr>
@@ -540,37 +546,46 @@
         <w:jc w:val="both"/>
         <w:rPr>
           <w:rFonts w:ascii="Century Gothic" w:hAnsi="Century Gothic"/>
-          <w:b/>
-          <w:sz w:val="28"/>
-          <w:szCs w:val="28"/>
-        </w:rPr>
-      </w:pPr>
-    </w:p>
-    <w:p>
-      <w:pPr>
-        <w:jc w:val="both"/>
-        <w:rPr>
-          <w:rFonts w:ascii="Century Gothic" w:hAnsi="Century Gothic"/>
-          <w:b/>
-          <w:sz w:val="28"/>
-          <w:szCs w:val="28"/>
-        </w:rPr>
-      </w:pPr>
-    </w:p>
-    <w:p>
-      <w:pPr>
-        <w:jc w:val="both"/>
-        <w:rPr>
-          <w:rFonts w:ascii="Century Gothic" w:hAnsi="Century Gothic"/>
-          <w:b/>
-          <w:sz w:val="28"/>
-          <w:szCs w:val="28"/>
-        </w:rPr>
-      </w:pPr>
-      <w:r>
-        <w:rPr>
-          <w:rFonts w:ascii="Century Gothic" w:hAnsi="Century Gothic"/>
-          <w:b/>
+          <w:sz w:val="28"/>
+          <w:szCs w:val="28"/>
+        </w:rPr>
+      </w:pPr>
+      <w:r>
+        <w:rPr>
+          <w:rFonts w:ascii="Century Gothic" w:hAnsi="Century Gothic"/>
+          <w:sz w:val="28"/>
+          <w:szCs w:val="28"/>
+        </w:rPr>
+        <w:t xml:space="preserve">Al juego lo haría interesante la nostalgia retro para todas las personas que quieran tener el juego en su pc o móvil. </w:t>
+      </w:r>
+    </w:p>
+    <w:p>
+      <w:pPr>
+        <w:jc w:val="both"/>
+        <w:rPr>
+          <w:rFonts w:ascii="Century Gothic" w:hAnsi="Century Gothic"/>
+          <w:b/>
+          <w:sz w:val="28"/>
+          <w:szCs w:val="28"/>
+        </w:rPr>
+      </w:pPr>
+    </w:p>
+    <w:p>
+      <w:pPr>
+        <w:jc w:val="both"/>
+        <w:rPr>
+          <w:rFonts w:ascii="Century Gothic" w:hAnsi="Century Gothic"/>
+          <w:b/>
+          <w:color w:val="FF0000"/>
+          <w:sz w:val="28"/>
+          <w:szCs w:val="28"/>
+        </w:rPr>
+      </w:pPr>
+      <w:r>
+        <w:rPr>
+          <w:rFonts w:ascii="Century Gothic" w:hAnsi="Century Gothic"/>
+          <w:b/>
+          <w:color w:val="FF0000"/>
           <w:sz w:val="28"/>
           <w:szCs w:val="28"/>
         </w:rPr>
@@ -627,14 +642,16 @@
         <w:rPr>
           <w:rFonts w:ascii="Century Gothic" w:hAnsi="Century Gothic"/>
           <w:b/>
-          <w:sz w:val="28"/>
-          <w:szCs w:val="28"/>
-        </w:rPr>
-      </w:pPr>
-      <w:r>
-        <w:rPr>
-          <w:rFonts w:ascii="Century Gothic" w:hAnsi="Century Gothic"/>
-          <w:b/>
+          <w:color w:val="FF0000"/>
+          <w:sz w:val="28"/>
+          <w:szCs w:val="28"/>
+        </w:rPr>
+      </w:pPr>
+      <w:r>
+        <w:rPr>
+          <w:rFonts w:ascii="Century Gothic" w:hAnsi="Century Gothic"/>
+          <w:b/>
+          <w:color w:val="FF0000"/>
           <w:sz w:val="28"/>
           <w:szCs w:val="28"/>
         </w:rPr>
@@ -739,14 +756,16 @@
         <w:rPr>
           <w:rFonts w:ascii="Century Gothic" w:hAnsi="Century Gothic"/>
           <w:b/>
-          <w:sz w:val="28"/>
-          <w:szCs w:val="28"/>
-        </w:rPr>
-      </w:pPr>
-      <w:r>
-        <w:rPr>
-          <w:rFonts w:ascii="Century Gothic" w:hAnsi="Century Gothic"/>
-          <w:b/>
+          <w:color w:val="FF0000"/>
+          <w:sz w:val="28"/>
+          <w:szCs w:val="28"/>
+        </w:rPr>
+      </w:pPr>
+      <w:r>
+        <w:rPr>
+          <w:rFonts w:ascii="Century Gothic" w:hAnsi="Century Gothic"/>
+          <w:b/>
+          <w:color w:val="FF0000"/>
           <w:sz w:val="28"/>
           <w:szCs w:val="28"/>
         </w:rPr>
@@ -770,6 +789,26 @@
         </w:rPr>
         <w:t>El nivel de habilidad  que se debe tener para este juego es básico ya que a medida que vaya avanzando el jugador ira adquiriendo más experiencia y destreza.</w:t>
       </w:r>
+    </w:p>
+    <w:p>
+      <w:pPr>
+        <w:jc w:val="both"/>
+        <w:rPr>
+          <w:rFonts w:ascii="Century Gothic" w:hAnsi="Century Gothic"/>
+          <w:sz w:val="28"/>
+          <w:szCs w:val="28"/>
+        </w:rPr>
+      </w:pPr>
+    </w:p>
+    <w:p>
+      <w:pPr>
+        <w:jc w:val="both"/>
+        <w:rPr>
+          <w:rFonts w:ascii="Century Gothic" w:hAnsi="Century Gothic"/>
+          <w:sz w:val="28"/>
+          <w:szCs w:val="28"/>
+        </w:rPr>
+      </w:pPr>
     </w:p>
     <w:p>
       <w:pPr>
@@ -787,17 +826,20 @@
         <w:rPr>
           <w:rFonts w:ascii="Century Gothic" w:hAnsi="Century Gothic"/>
           <w:b/>
-          <w:sz w:val="28"/>
-          <w:szCs w:val="28"/>
-        </w:rPr>
-      </w:pPr>
-      <w:r>
-        <w:rPr>
-          <w:rFonts w:ascii="Century Gothic" w:hAnsi="Century Gothic"/>
-          <w:b/>
-          <w:sz w:val="28"/>
-          <w:szCs w:val="28"/>
-        </w:rPr>
+          <w:color w:val="FF0000"/>
+          <w:sz w:val="28"/>
+          <w:szCs w:val="28"/>
+        </w:rPr>
+      </w:pPr>
+      <w:r>
+        <w:rPr>
+          <w:rFonts w:ascii="Century Gothic" w:hAnsi="Century Gothic"/>
+          <w:b/>
+          <w:color w:val="FF0000"/>
+          <w:sz w:val="28"/>
+          <w:szCs w:val="28"/>
+        </w:rPr>
+        <w:lastRenderedPageBreak/>
         <w:t>Se trata de jugadores ocasionales o jugadores expertos</w:t>
       </w:r>
     </w:p>
@@ -835,14 +877,16 @@
         <w:rPr>
           <w:rFonts w:ascii="Century Gothic" w:hAnsi="Century Gothic"/>
           <w:b/>
-          <w:sz w:val="28"/>
-          <w:szCs w:val="28"/>
-        </w:rPr>
-      </w:pPr>
-      <w:r>
-        <w:rPr>
-          <w:rFonts w:ascii="Century Gothic" w:hAnsi="Century Gothic"/>
-          <w:b/>
+          <w:color w:val="FF0000"/>
+          <w:sz w:val="28"/>
+          <w:szCs w:val="28"/>
+        </w:rPr>
+      </w:pPr>
+      <w:r>
+        <w:rPr>
+          <w:rFonts w:ascii="Century Gothic" w:hAnsi="Century Gothic"/>
+          <w:b/>
+          <w:color w:val="FF0000"/>
           <w:sz w:val="28"/>
           <w:szCs w:val="28"/>
         </w:rPr>
@@ -884,126 +928,972 @@
         <w:rPr>
           <w:rFonts w:ascii="Century Gothic" w:hAnsi="Century Gothic"/>
           <w:b/>
-          <w:sz w:val="28"/>
-          <w:szCs w:val="28"/>
-        </w:rPr>
-      </w:pPr>
+          <w:color w:val="FF0000"/>
+          <w:sz w:val="28"/>
+          <w:szCs w:val="28"/>
+        </w:rPr>
+      </w:pPr>
+      <w:r>
+        <w:rPr>
+          <w:rFonts w:ascii="Century Gothic" w:hAnsi="Century Gothic"/>
+          <w:b/>
+          <w:color w:val="FF0000"/>
+          <w:sz w:val="28"/>
+          <w:szCs w:val="28"/>
+        </w:rPr>
+        <w:t>Qué ventajas trae dicha plataforma</w:t>
+      </w:r>
+    </w:p>
+    <w:p>
+      <w:pPr>
+        <w:jc w:val="both"/>
+        <w:rPr>
+          <w:rFonts w:ascii="Century Gothic" w:hAnsi="Century Gothic"/>
+          <w:sz w:val="28"/>
+          <w:szCs w:val="28"/>
+        </w:rPr>
+      </w:pPr>
+      <w:r>
+        <w:rPr>
+          <w:rFonts w:ascii="Century Gothic" w:hAnsi="Century Gothic"/>
+          <w:sz w:val="28"/>
+          <w:szCs w:val="28"/>
+        </w:rPr>
+        <w:t xml:space="preserve">-De fácil acceso, al estar en las diferentes tiendas de los </w:t>
+      </w:r>
+      <w:r>
+        <w:rPr>
+          <w:rFonts w:ascii="Century Gothic" w:hAnsi="Century Gothic"/>
+          <w:sz w:val="28"/>
+          <w:szCs w:val="28"/>
+        </w:rPr>
+        <w:t xml:space="preserve">                               </w:t>
+      </w:r>
+      <w:r>
+        <w:rPr>
+          <w:rFonts w:ascii="Century Gothic" w:hAnsi="Century Gothic"/>
+          <w:sz w:val="28"/>
+          <w:szCs w:val="28"/>
+        </w:rPr>
+        <w:t>móviles</w:t>
+      </w:r>
+      <w:r>
+        <w:rPr>
+          <w:rFonts w:ascii="Century Gothic" w:hAnsi="Century Gothic"/>
+          <w:sz w:val="28"/>
+          <w:szCs w:val="28"/>
+        </w:rPr>
+        <w:t xml:space="preserve"> y en la web</w:t>
+      </w:r>
+      <w:r>
+        <w:rPr>
+          <w:rFonts w:ascii="Century Gothic" w:hAnsi="Century Gothic"/>
+          <w:sz w:val="28"/>
+          <w:szCs w:val="28"/>
+        </w:rPr>
+        <w:t>.</w:t>
+      </w:r>
+    </w:p>
+    <w:p>
+      <w:pPr>
+        <w:jc w:val="both"/>
+        <w:rPr>
+          <w:rFonts w:ascii="Century Gothic" w:hAnsi="Century Gothic"/>
+          <w:sz w:val="28"/>
+          <w:szCs w:val="28"/>
+        </w:rPr>
+      </w:pPr>
+      <w:r>
+        <w:rPr>
+          <w:rFonts w:ascii="Century Gothic" w:hAnsi="Century Gothic"/>
+          <w:sz w:val="28"/>
+          <w:szCs w:val="28"/>
+        </w:rPr>
+        <w:t>-Free to play.</w:t>
+      </w:r>
+    </w:p>
+    <w:p>
+      <w:pPr>
+        <w:jc w:val="both"/>
+        <w:rPr>
+          <w:rFonts w:ascii="Century Gothic" w:hAnsi="Century Gothic"/>
+          <w:sz w:val="28"/>
+          <w:szCs w:val="28"/>
+        </w:rPr>
+      </w:pPr>
+      <w:r>
+        <w:rPr>
+          <w:rFonts w:ascii="Century Gothic" w:hAnsi="Century Gothic"/>
+          <w:sz w:val="28"/>
+          <w:szCs w:val="28"/>
+        </w:rPr>
+        <w:t>-Fácil adquisición.</w:t>
+      </w:r>
+    </w:p>
+    <w:p>
+      <w:pPr>
+        <w:jc w:val="both"/>
+        <w:rPr>
+          <w:rFonts w:ascii="Century Gothic" w:hAnsi="Century Gothic"/>
+          <w:sz w:val="28"/>
+          <w:szCs w:val="28"/>
+        </w:rPr>
+      </w:pPr>
+    </w:p>
+    <w:p>
+      <w:pPr>
+        <w:jc w:val="both"/>
+        <w:rPr>
+          <w:rFonts w:ascii="Century Gothic" w:hAnsi="Century Gothic"/>
+          <w:b/>
+          <w:color w:val="FF0000"/>
+          <w:sz w:val="28"/>
+          <w:szCs w:val="28"/>
+        </w:rPr>
+      </w:pPr>
+      <w:r>
+        <w:rPr>
+          <w:rFonts w:ascii="Century Gothic" w:hAnsi="Century Gothic"/>
+          <w:b/>
+          <w:color w:val="FF0000"/>
+          <w:sz w:val="28"/>
+          <w:szCs w:val="28"/>
+        </w:rPr>
+        <w:t>Genero</w:t>
+      </w:r>
+    </w:p>
+    <w:p>
+      <w:pPr>
+        <w:jc w:val="both"/>
+        <w:rPr>
+          <w:rFonts w:ascii="Century Gothic" w:hAnsi="Century Gothic"/>
+          <w:sz w:val="28"/>
+          <w:szCs w:val="28"/>
+        </w:rPr>
+      </w:pPr>
+      <w:r>
+        <w:rPr>
+          <w:rFonts w:ascii="Century Gothic" w:hAnsi="Century Gothic"/>
+          <w:sz w:val="28"/>
+          <w:szCs w:val="28"/>
+        </w:rPr>
+        <w:t>El juego está definido como un shooter.</w:t>
+      </w:r>
+    </w:p>
+    <w:p>
+      <w:pPr>
+        <w:jc w:val="both"/>
+        <w:rPr>
+          <w:rFonts w:ascii="Century Gothic" w:hAnsi="Century Gothic"/>
+          <w:sz w:val="28"/>
+          <w:szCs w:val="28"/>
+        </w:rPr>
+      </w:pPr>
+    </w:p>
+    <w:p>
+      <w:pPr>
+        <w:jc w:val="both"/>
+        <w:rPr>
+          <w:rFonts w:ascii="Century Gothic" w:hAnsi="Century Gothic"/>
+          <w:b/>
+          <w:color w:val="FF0000"/>
+          <w:sz w:val="28"/>
+          <w:szCs w:val="28"/>
+        </w:rPr>
+      </w:pPr>
+      <w:r>
+        <w:rPr>
+          <w:rFonts w:ascii="Century Gothic" w:hAnsi="Century Gothic"/>
+          <w:b/>
+          <w:color w:val="FF0000"/>
+          <w:sz w:val="28"/>
+          <w:szCs w:val="28"/>
+        </w:rPr>
+        <w:t>Argumento</w:t>
+      </w:r>
+    </w:p>
+    <w:p>
+      <w:pPr>
+        <w:jc w:val="both"/>
+        <w:rPr>
+          <w:rFonts w:ascii="Century Gothic" w:hAnsi="Century Gothic"/>
+          <w:sz w:val="28"/>
+          <w:szCs w:val="28"/>
+        </w:rPr>
+      </w:pPr>
+      <w:r>
+        <w:rPr>
+          <w:rFonts w:ascii="Century Gothic" w:hAnsi="Century Gothic"/>
+          <w:sz w:val="28"/>
+          <w:szCs w:val="28"/>
+        </w:rPr>
+        <w:t xml:space="preserve">El </w:t>
+      </w:r>
+      <w:r>
+        <w:rPr>
+          <w:rFonts w:ascii="Century Gothic" w:hAnsi="Century Gothic"/>
+          <w:sz w:val="28"/>
+          <w:szCs w:val="28"/>
+        </w:rPr>
+        <w:t>personaje del juego debe destruir a todos sus contrincantes con el fin de proteger su base</w:t>
+      </w:r>
+      <w:r>
+        <w:rPr>
+          <w:rFonts w:ascii="Century Gothic" w:hAnsi="Century Gothic"/>
+          <w:sz w:val="28"/>
+          <w:szCs w:val="28"/>
+        </w:rPr>
+        <w:t xml:space="preserve"> y el nivel de complejidad a medida que vallas avanzando ira aumentando</w:t>
+      </w:r>
+      <w:r>
+        <w:rPr>
+          <w:rFonts w:ascii="Century Gothic" w:hAnsi="Century Gothic"/>
+          <w:sz w:val="28"/>
+          <w:szCs w:val="28"/>
+        </w:rPr>
+        <w:t>.</w:t>
+      </w:r>
+    </w:p>
+    <w:p>
+      <w:pPr>
+        <w:jc w:val="both"/>
+        <w:rPr>
+          <w:rFonts w:ascii="Century Gothic" w:hAnsi="Century Gothic"/>
+          <w:sz w:val="28"/>
+          <w:szCs w:val="28"/>
+        </w:rPr>
+      </w:pPr>
+    </w:p>
+    <w:p>
+      <w:pPr>
+        <w:jc w:val="both"/>
+        <w:rPr>
+          <w:rFonts w:ascii="Century Gothic" w:hAnsi="Century Gothic"/>
+          <w:b/>
+          <w:color w:val="FF0000"/>
+          <w:sz w:val="28"/>
+          <w:szCs w:val="28"/>
+        </w:rPr>
+      </w:pPr>
+      <w:r>
+        <w:rPr>
+          <w:rFonts w:ascii="Century Gothic" w:hAnsi="Century Gothic"/>
+          <w:b/>
+          <w:color w:val="FF0000"/>
+          <w:sz w:val="28"/>
+          <w:szCs w:val="28"/>
+        </w:rPr>
+        <w:t>De que tratara la historia del videojuego, en qué época y espacio se desarrolla</w:t>
+      </w:r>
+    </w:p>
+    <w:p>
+      <w:pPr>
+        <w:jc w:val="both"/>
+        <w:rPr>
+          <w:rFonts w:ascii="Century Gothic" w:hAnsi="Century Gothic"/>
+          <w:sz w:val="28"/>
+          <w:szCs w:val="28"/>
+        </w:rPr>
+      </w:pPr>
+      <w:r>
+        <w:rPr>
+          <w:rFonts w:ascii="Century Gothic" w:hAnsi="Century Gothic"/>
+          <w:sz w:val="28"/>
+          <w:szCs w:val="28"/>
+        </w:rPr>
+        <w:t>El juego inicia con el Nick, un tanque de guerra color amarillo que debe destruir todos sus contrincantes, el juego se en tiempo contemporáneo.</w:t>
+      </w:r>
+    </w:p>
+    <w:p>
+      <w:pPr>
+        <w:jc w:val="both"/>
+        <w:rPr>
+          <w:rFonts w:ascii="Century Gothic" w:hAnsi="Century Gothic"/>
+          <w:b/>
+          <w:color w:val="FF0000"/>
+          <w:sz w:val="28"/>
+          <w:szCs w:val="28"/>
+        </w:rPr>
+      </w:pPr>
+      <w:r>
+        <w:rPr>
+          <w:rFonts w:ascii="Century Gothic" w:hAnsi="Century Gothic"/>
+          <w:b/>
+          <w:color w:val="FF0000"/>
+          <w:sz w:val="28"/>
+          <w:szCs w:val="28"/>
+        </w:rPr>
+        <w:lastRenderedPageBreak/>
+        <w:t>Cuáles son los protagonistas y antagonistas de la historia</w:t>
+      </w:r>
+    </w:p>
+    <w:p>
+      <w:pPr>
+        <w:jc w:val="both"/>
+        <w:rPr>
+          <w:rFonts w:ascii="Century Gothic" w:hAnsi="Century Gothic"/>
+          <w:sz w:val="28"/>
+          <w:szCs w:val="28"/>
+        </w:rPr>
+      </w:pPr>
+      <w:r>
+        <w:rPr>
+          <w:rFonts w:ascii="Century Gothic" w:hAnsi="Century Gothic"/>
+          <w:b/>
+          <w:sz w:val="28"/>
+          <w:szCs w:val="28"/>
+        </w:rPr>
+        <w:t xml:space="preserve">Tanque amarillo: </w:t>
+      </w:r>
+      <w:r>
+        <w:rPr>
+          <w:rFonts w:ascii="Century Gothic" w:hAnsi="Century Gothic"/>
+          <w:sz w:val="28"/>
+          <w:szCs w:val="28"/>
+        </w:rPr>
+        <w:t>el protagonista del juego es un tanque amarillo que es con el que jugaremos hasta el final.</w:t>
+      </w:r>
+    </w:p>
+    <w:p>
+      <w:pPr>
+        <w:jc w:val="both"/>
+        <w:rPr>
+          <w:rFonts w:ascii="Century Gothic" w:hAnsi="Century Gothic"/>
+          <w:sz w:val="28"/>
+          <w:szCs w:val="28"/>
+        </w:rPr>
+      </w:pPr>
+      <w:r>
+        <w:rPr>
+          <w:rFonts w:ascii="Century Gothic" w:hAnsi="Century Gothic"/>
+          <w:b/>
+          <w:sz w:val="28"/>
+          <w:szCs w:val="28"/>
+        </w:rPr>
+        <w:t xml:space="preserve">Tanque gris: </w:t>
+      </w:r>
+      <w:r>
+        <w:rPr>
+          <w:rFonts w:ascii="Century Gothic" w:hAnsi="Century Gothic"/>
+          <w:sz w:val="28"/>
+          <w:szCs w:val="28"/>
+        </w:rPr>
+        <w:t>es el primer antagonista al cual destruir</w:t>
+      </w:r>
+    </w:p>
+    <w:p>
+      <w:pPr>
+        <w:jc w:val="both"/>
+        <w:rPr>
+          <w:rFonts w:ascii="Century Gothic" w:hAnsi="Century Gothic"/>
+          <w:sz w:val="28"/>
+          <w:szCs w:val="28"/>
+        </w:rPr>
+      </w:pPr>
+      <w:r>
+        <w:rPr>
+          <w:rFonts w:ascii="Century Gothic" w:hAnsi="Century Gothic"/>
+          <w:b/>
+          <w:sz w:val="28"/>
+          <w:szCs w:val="28"/>
+        </w:rPr>
+        <w:t xml:space="preserve">Tanque </w:t>
+      </w:r>
+      <w:r>
+        <w:rPr>
+          <w:rFonts w:ascii="Century Gothic" w:hAnsi="Century Gothic"/>
+          <w:b/>
+          <w:sz w:val="28"/>
+          <w:szCs w:val="28"/>
+        </w:rPr>
+        <w:t>rojo</w:t>
+      </w:r>
+      <w:r>
+        <w:rPr>
+          <w:rFonts w:ascii="Century Gothic" w:hAnsi="Century Gothic"/>
+          <w:b/>
+          <w:sz w:val="28"/>
+          <w:szCs w:val="28"/>
+        </w:rPr>
+        <w:t xml:space="preserve">: </w:t>
+      </w:r>
+      <w:r>
+        <w:rPr>
+          <w:rFonts w:ascii="Century Gothic" w:hAnsi="Century Gothic"/>
+          <w:sz w:val="28"/>
+          <w:szCs w:val="28"/>
+        </w:rPr>
+        <w:t>el segundo antagonista es el tanque azul que será más rápido y tendrá más vida que el gris.</w:t>
+      </w:r>
+    </w:p>
+    <w:p>
+      <w:pPr>
+        <w:jc w:val="both"/>
+        <w:rPr>
+          <w:rFonts w:ascii="Century Gothic" w:hAnsi="Century Gothic"/>
+          <w:sz w:val="28"/>
+          <w:szCs w:val="28"/>
+        </w:rPr>
+      </w:pPr>
+      <w:r>
+        <w:rPr>
+          <w:rFonts w:ascii="Century Gothic" w:hAnsi="Century Gothic"/>
+          <w:b/>
+          <w:sz w:val="28"/>
+          <w:szCs w:val="28"/>
+        </w:rPr>
+        <w:t xml:space="preserve">Tanque verde: </w:t>
+      </w:r>
+      <w:r>
+        <w:rPr>
+          <w:rFonts w:ascii="Century Gothic" w:hAnsi="Century Gothic"/>
+          <w:sz w:val="28"/>
+          <w:szCs w:val="28"/>
+        </w:rPr>
+        <w:t>el tercer antagonista es el tanque verde que es más rápido y más vida que los anteriores.</w:t>
+      </w:r>
+    </w:p>
+    <w:p>
+      <w:pPr>
+        <w:jc w:val="both"/>
+        <w:rPr>
+          <w:rFonts w:ascii="Century Gothic" w:hAnsi="Century Gothic"/>
+          <w:sz w:val="28"/>
+          <w:szCs w:val="28"/>
+        </w:rPr>
+      </w:pPr>
+      <w:r>
+        <w:rPr>
+          <w:rFonts w:ascii="Century Gothic" w:hAnsi="Century Gothic"/>
+          <w:b/>
+          <w:color w:val="FF0000"/>
+          <w:sz w:val="28"/>
+          <w:szCs w:val="28"/>
+        </w:rPr>
+        <w:t>Águila:</w:t>
+      </w:r>
+      <w:r>
+        <w:rPr>
+          <w:rFonts w:ascii="Century Gothic" w:hAnsi="Century Gothic"/>
+          <w:color w:val="FF0000"/>
+          <w:sz w:val="28"/>
+          <w:szCs w:val="28"/>
+        </w:rPr>
+        <w:t xml:space="preserve"> </w:t>
+      </w:r>
+      <w:r>
+        <w:rPr>
+          <w:rFonts w:ascii="Century Gothic" w:hAnsi="Century Gothic"/>
+          <w:sz w:val="28"/>
+          <w:szCs w:val="28"/>
+        </w:rPr>
+        <w:t>el águila es la base que debe proteger el tanque amarillo</w:t>
+      </w:r>
+    </w:p>
+    <w:p>
+      <w:pPr>
+        <w:jc w:val="both"/>
+        <w:rPr>
+          <w:rFonts w:ascii="Century Gothic" w:hAnsi="Century Gothic"/>
+          <w:sz w:val="28"/>
+          <w:szCs w:val="28"/>
+        </w:rPr>
+      </w:pPr>
+    </w:p>
+    <w:p>
+      <w:pPr>
+        <w:jc w:val="both"/>
+        <w:rPr>
+          <w:rFonts w:ascii="Century Gothic" w:hAnsi="Century Gothic"/>
+          <w:b/>
+          <w:color w:val="FF0000"/>
+          <w:sz w:val="28"/>
+          <w:szCs w:val="28"/>
+        </w:rPr>
+      </w:pPr>
+      <w:r>
+        <w:rPr>
+          <w:rFonts w:ascii="Century Gothic" w:hAnsi="Century Gothic"/>
+          <w:b/>
+          <w:color w:val="FF0000"/>
+          <w:sz w:val="28"/>
+          <w:szCs w:val="28"/>
+        </w:rPr>
+        <w:t>La historia se desarrolla en un concepto lineal o ramificado</w:t>
+      </w:r>
+    </w:p>
+    <w:p>
+      <w:pPr>
+        <w:jc w:val="both"/>
+        <w:rPr>
+          <w:rFonts w:ascii="Century Gothic" w:hAnsi="Century Gothic"/>
+          <w:sz w:val="28"/>
+          <w:szCs w:val="28"/>
+        </w:rPr>
+      </w:pPr>
+      <w:r>
+        <w:rPr>
+          <w:rFonts w:ascii="Century Gothic" w:hAnsi="Century Gothic"/>
+          <w:sz w:val="28"/>
+          <w:szCs w:val="28"/>
+        </w:rPr>
+        <w:t>La historia se desarrolla en un concepto lineal ya que el personaje solo cum</w:t>
+      </w:r>
+      <w:r>
+        <w:rPr>
+          <w:rFonts w:ascii="Century Gothic" w:hAnsi="Century Gothic"/>
+          <w:sz w:val="28"/>
+          <w:szCs w:val="28"/>
+        </w:rPr>
+        <w:t>ple de proteger su base y destruir a sus contrincantes.</w:t>
+      </w:r>
+    </w:p>
+    <w:p>
+      <w:pPr>
+        <w:jc w:val="both"/>
+        <w:rPr>
+          <w:rFonts w:ascii="Century Gothic" w:hAnsi="Century Gothic"/>
+          <w:sz w:val="28"/>
+          <w:szCs w:val="28"/>
+        </w:rPr>
+      </w:pPr>
+    </w:p>
+    <w:p>
+      <w:pPr>
+        <w:jc w:val="both"/>
+        <w:rPr>
+          <w:rFonts w:ascii="Century Gothic" w:hAnsi="Century Gothic"/>
+          <w:b/>
+          <w:color w:val="FF0000"/>
+          <w:sz w:val="28"/>
+          <w:szCs w:val="28"/>
+        </w:rPr>
+      </w:pPr>
+      <w:r>
+        <w:rPr>
+          <w:rFonts w:ascii="Century Gothic" w:hAnsi="Century Gothic"/>
+          <w:b/>
+          <w:color w:val="FF0000"/>
+          <w:sz w:val="28"/>
+          <w:szCs w:val="28"/>
+        </w:rPr>
+        <w:t>El videojuego tiene lugar en mundo real o fantástico</w:t>
+      </w:r>
+    </w:p>
+    <w:p>
+      <w:pPr>
+        <w:jc w:val="both"/>
+        <w:rPr>
+          <w:rFonts w:ascii="Century Gothic" w:hAnsi="Century Gothic"/>
+          <w:sz w:val="28"/>
+          <w:szCs w:val="28"/>
+        </w:rPr>
+      </w:pPr>
+      <w:r>
+        <w:rPr>
+          <w:rFonts w:ascii="Century Gothic" w:hAnsi="Century Gothic"/>
+          <w:sz w:val="28"/>
+          <w:szCs w:val="28"/>
+        </w:rPr>
+        <w:t>El videojuego toma lugar en un mundo fantasioso.</w:t>
+      </w:r>
+    </w:p>
+    <w:p>
+      <w:pPr>
+        <w:jc w:val="both"/>
+        <w:rPr>
+          <w:rFonts w:ascii="Century Gothic" w:hAnsi="Century Gothic"/>
+          <w:sz w:val="28"/>
+          <w:szCs w:val="28"/>
+        </w:rPr>
+      </w:pPr>
+    </w:p>
+    <w:p>
+      <w:pPr>
+        <w:jc w:val="both"/>
+        <w:rPr>
+          <w:rFonts w:ascii="Century Gothic" w:hAnsi="Century Gothic"/>
+          <w:b/>
+          <w:sz w:val="28"/>
+          <w:szCs w:val="28"/>
+        </w:rPr>
+      </w:pPr>
+      <w:r>
+        <w:rPr>
+          <w:rFonts w:ascii="Century Gothic" w:hAnsi="Century Gothic"/>
+          <w:b/>
+          <w:color w:val="FF0000"/>
+          <w:sz w:val="28"/>
+          <w:szCs w:val="28"/>
+        </w:rPr>
+        <w:t>Se enmarca en una época pasada o en el futuro</w:t>
+      </w:r>
+    </w:p>
+    <w:p>
+      <w:pPr>
+        <w:jc w:val="both"/>
+        <w:rPr>
+          <w:rFonts w:ascii="Century Gothic" w:hAnsi="Century Gothic"/>
+          <w:sz w:val="28"/>
+          <w:szCs w:val="28"/>
+        </w:rPr>
+      </w:pPr>
+      <w:r>
+        <w:rPr>
+          <w:rFonts w:ascii="Century Gothic" w:hAnsi="Century Gothic"/>
+          <w:sz w:val="28"/>
+          <w:szCs w:val="28"/>
+        </w:rPr>
+        <w:t>El Videojuego se desarrolla en el presente.</w:t>
+      </w:r>
+    </w:p>
+    <w:p>
+      <w:pPr>
+        <w:jc w:val="both"/>
+        <w:rPr>
+          <w:rFonts w:ascii="Century Gothic" w:hAnsi="Century Gothic"/>
+          <w:sz w:val="28"/>
+          <w:szCs w:val="28"/>
+        </w:rPr>
+      </w:pPr>
+    </w:p>
+    <w:p>
+      <w:pPr>
+        <w:jc w:val="both"/>
+        <w:rPr>
+          <w:rFonts w:ascii="Century Gothic" w:hAnsi="Century Gothic"/>
+          <w:b/>
+          <w:color w:val="FF0000"/>
+          <w:sz w:val="28"/>
+          <w:szCs w:val="28"/>
+        </w:rPr>
+      </w:pPr>
+      <w:r>
+        <w:rPr>
+          <w:rFonts w:ascii="Century Gothic" w:hAnsi="Century Gothic"/>
+          <w:b/>
+          <w:color w:val="FF0000"/>
+          <w:sz w:val="28"/>
+          <w:szCs w:val="28"/>
+        </w:rPr>
+        <w:t>Está caracterizado por un estilo realista, surrealista o hiperrealista</w:t>
+      </w:r>
+    </w:p>
+    <w:p>
+      <w:pPr>
+        <w:jc w:val="both"/>
+        <w:rPr>
+          <w:rFonts w:ascii="Century Gothic" w:hAnsi="Century Gothic"/>
+          <w:sz w:val="28"/>
+          <w:szCs w:val="28"/>
+        </w:rPr>
+      </w:pPr>
+      <w:r>
+        <w:rPr>
+          <w:rFonts w:ascii="Century Gothic" w:hAnsi="Century Gothic"/>
+          <w:sz w:val="28"/>
+          <w:szCs w:val="28"/>
+        </w:rPr>
+        <w:t>El juego se caracterizaría por te</w:t>
+      </w:r>
+      <w:r>
+        <w:rPr>
+          <w:rFonts w:ascii="Century Gothic" w:hAnsi="Century Gothic"/>
+          <w:sz w:val="28"/>
+          <w:szCs w:val="28"/>
+        </w:rPr>
+        <w:t>ner un estilo realista ya que en la vida real son las mismas condiciones de guerra.</w:t>
+      </w:r>
+    </w:p>
+    <w:p>
+      <w:pPr>
+        <w:jc w:val="both"/>
+        <w:rPr>
+          <w:rFonts w:ascii="Century Gothic" w:hAnsi="Century Gothic"/>
+          <w:b/>
+          <w:color w:val="FF0000"/>
+          <w:sz w:val="28"/>
+          <w:szCs w:val="28"/>
+        </w:rPr>
+      </w:pPr>
+    </w:p>
+    <w:p>
+      <w:pPr>
+        <w:jc w:val="both"/>
+        <w:rPr>
+          <w:rFonts w:ascii="Century Gothic" w:hAnsi="Century Gothic"/>
+          <w:b/>
+          <w:color w:val="FF0000"/>
+          <w:sz w:val="28"/>
+          <w:szCs w:val="28"/>
+        </w:rPr>
+      </w:pPr>
+    </w:p>
+    <w:p>
+      <w:pPr>
+        <w:jc w:val="both"/>
+        <w:rPr>
+          <w:rFonts w:ascii="Century Gothic" w:hAnsi="Century Gothic"/>
+          <w:b/>
+          <w:color w:val="FF0000"/>
+          <w:sz w:val="28"/>
+          <w:szCs w:val="28"/>
+        </w:rPr>
+      </w:pPr>
+      <w:r>
+        <w:rPr>
+          <w:rFonts w:ascii="Century Gothic" w:hAnsi="Century Gothic"/>
+          <w:b/>
+          <w:color w:val="FF0000"/>
+          <w:sz w:val="28"/>
+          <w:szCs w:val="28"/>
+        </w:rPr>
+        <w:lastRenderedPageBreak/>
+        <w:t>El mundo es eminentemente 3D, 2D, o es la combinación de ambas dimensiones</w:t>
+      </w:r>
+    </w:p>
+    <w:p>
+      <w:pPr>
+        <w:jc w:val="both"/>
+        <w:rPr>
+          <w:rFonts w:ascii="Century Gothic" w:hAnsi="Century Gothic"/>
+          <w:sz w:val="28"/>
+          <w:szCs w:val="28"/>
+        </w:rPr>
+      </w:pPr>
+      <w:r>
+        <w:rPr>
+          <w:rFonts w:ascii="Century Gothic" w:hAnsi="Century Gothic"/>
+          <w:sz w:val="28"/>
+          <w:szCs w:val="28"/>
+        </w:rPr>
+        <w:t>El juego será en 3D.</w:t>
+      </w:r>
+    </w:p>
+    <w:p>
+      <w:pPr>
+        <w:jc w:val="both"/>
+        <w:rPr>
+          <w:rFonts w:ascii="Century Gothic" w:hAnsi="Century Gothic"/>
+          <w:b/>
+          <w:color w:val="FF0000"/>
+          <w:sz w:val="28"/>
+          <w:szCs w:val="28"/>
+        </w:rPr>
+      </w:pPr>
+      <w:r>
+        <w:rPr>
+          <w:rFonts w:ascii="Century Gothic" w:hAnsi="Century Gothic"/>
+          <w:b/>
+          <w:color w:val="FF0000"/>
+          <w:sz w:val="28"/>
+          <w:szCs w:val="28"/>
+        </w:rPr>
+        <w:t>Cuál es el rol del personaje dentro de la historia</w:t>
+      </w:r>
+    </w:p>
+    <w:p>
+      <w:pPr>
+        <w:jc w:val="both"/>
+        <w:rPr>
+          <w:rFonts w:ascii="Century Gothic" w:hAnsi="Century Gothic"/>
+          <w:sz w:val="28"/>
+          <w:szCs w:val="28"/>
+        </w:rPr>
+      </w:pPr>
+      <w:r>
+        <w:rPr>
+          <w:rFonts w:ascii="Century Gothic" w:hAnsi="Century Gothic"/>
+          <w:sz w:val="28"/>
+          <w:szCs w:val="28"/>
+        </w:rPr>
+        <w:t xml:space="preserve">El rol  del personaje en la historia es </w:t>
+      </w:r>
+      <w:r>
+        <w:rPr>
+          <w:rFonts w:ascii="Century Gothic" w:hAnsi="Century Gothic"/>
+          <w:sz w:val="28"/>
+          <w:szCs w:val="28"/>
+        </w:rPr>
+        <w:t>proteger su base y destruir a todos sus contrincantes.</w:t>
+      </w:r>
+    </w:p>
+    <w:p>
+      <w:pPr>
+        <w:jc w:val="both"/>
+        <w:rPr>
+          <w:rFonts w:ascii="Century Gothic" w:hAnsi="Century Gothic"/>
+          <w:sz w:val="28"/>
+          <w:szCs w:val="28"/>
+        </w:rPr>
+      </w:pPr>
+    </w:p>
+    <w:p>
+      <w:pPr>
+        <w:jc w:val="both"/>
+        <w:rPr>
+          <w:rFonts w:ascii="Century Gothic" w:hAnsi="Century Gothic"/>
+          <w:b/>
+          <w:color w:val="FF0000"/>
+          <w:sz w:val="28"/>
+          <w:szCs w:val="28"/>
+        </w:rPr>
+      </w:pPr>
+      <w:r>
+        <w:rPr>
+          <w:rFonts w:ascii="Century Gothic" w:hAnsi="Century Gothic"/>
+          <w:b/>
+          <w:color w:val="FF0000"/>
+          <w:sz w:val="28"/>
+          <w:szCs w:val="28"/>
+        </w:rPr>
+        <w:t>Qué características de personalidad posee cada personaje</w:t>
+      </w:r>
+    </w:p>
+    <w:p>
+      <w:pPr>
+        <w:jc w:val="both"/>
+        <w:rPr>
+          <w:rFonts w:ascii="Century Gothic" w:hAnsi="Century Gothic"/>
+          <w:sz w:val="28"/>
+          <w:szCs w:val="28"/>
+        </w:rPr>
+      </w:pPr>
+      <w:r>
+        <w:rPr>
+          <w:rFonts w:ascii="Century Gothic" w:hAnsi="Century Gothic"/>
+          <w:sz w:val="28"/>
+          <w:szCs w:val="28"/>
+        </w:rPr>
+        <w:t>Todos los personajes son tanques de guerra de  distintos colores.</w:t>
+      </w:r>
+    </w:p>
+    <w:p>
+      <w:pPr>
+        <w:jc w:val="both"/>
+        <w:rPr>
+          <w:rFonts w:ascii="Century Gothic" w:hAnsi="Century Gothic"/>
+          <w:sz w:val="28"/>
+          <w:szCs w:val="28"/>
+        </w:rPr>
+      </w:pPr>
+    </w:p>
+    <w:p>
+      <w:pPr>
+        <w:jc w:val="both"/>
+        <w:rPr>
+          <w:rFonts w:ascii="Century Gothic" w:hAnsi="Century Gothic"/>
+          <w:b/>
+          <w:color w:val="FF0000"/>
+          <w:sz w:val="28"/>
+          <w:szCs w:val="28"/>
+        </w:rPr>
+      </w:pPr>
+      <w:r>
+        <w:rPr>
+          <w:rFonts w:ascii="Century Gothic" w:hAnsi="Century Gothic"/>
+          <w:b/>
+          <w:color w:val="FF0000"/>
+          <w:sz w:val="28"/>
+          <w:szCs w:val="28"/>
+        </w:rPr>
+        <w:t>Cuáles son sus características físicas de edad, contextura y vestuario.</w:t>
+      </w:r>
+    </w:p>
+    <w:p>
+      <w:pPr>
+        <w:jc w:val="both"/>
+        <w:rPr>
+          <w:rFonts w:ascii="Century Gothic" w:hAnsi="Century Gothic"/>
+          <w:sz w:val="28"/>
+          <w:szCs w:val="28"/>
+        </w:rPr>
+      </w:pPr>
+      <w:r>
+        <w:rPr>
+          <w:rFonts w:ascii="Century Gothic" w:hAnsi="Century Gothic"/>
+          <w:sz w:val="28"/>
+          <w:szCs w:val="28"/>
+        </w:rPr>
+        <w:t xml:space="preserve">Todos los personajes son tanques de guerra de  </w:t>
+      </w:r>
+      <w:r>
+        <w:rPr>
+          <w:rFonts w:ascii="Century Gothic" w:hAnsi="Century Gothic"/>
+          <w:sz w:val="28"/>
+          <w:szCs w:val="28"/>
+        </w:rPr>
+        <w:t>color amarillo, rojo, verde, gris.</w:t>
+      </w:r>
+    </w:p>
+    <w:p>
+      <w:pPr>
+        <w:jc w:val="both"/>
+        <w:rPr>
+          <w:rFonts w:ascii="Century Gothic" w:hAnsi="Century Gothic"/>
+          <w:sz w:val="28"/>
+          <w:szCs w:val="28"/>
+        </w:rPr>
+      </w:pPr>
+      <w:r>
+        <w:rPr>
+          <w:noProof/>
+          <w:lang w:eastAsia="es-CO"/>
+        </w:rPr>
+        <w:drawing>
+          <wp:inline distT="0" distB="0" distL="0" distR="0">
+            <wp:extent cx="5902960" cy="3638550"/>
+            <wp:effectExtent l="0" t="0" r="2540" b="0"/>
+            <wp:docPr id="4" name="Imagen 4" descr="Resultado de imagen para battle city tanques"/>
+            <wp:cNvGraphicFramePr>
+              <a:graphicFrameLocks xmlns:a="http://schemas.openxmlformats.org/drawingml/2006/main" noChangeAspect="1"/>
+            </wp:cNvGraphicFramePr>
+            <a:graphic xmlns:a="http://schemas.openxmlformats.org/drawingml/2006/main">
+              <a:graphicData uri="http://schemas.openxmlformats.org/drawingml/2006/picture">
+                <pic:pic xmlns:pic="http://schemas.openxmlformats.org/drawingml/2006/picture">
+                  <pic:nvPicPr>
+                    <pic:cNvPr id="0" name="Picture 1" descr="Resultado de imagen para battle city tanques"/>
+                    <pic:cNvPicPr>
+                      <a:picLocks noChangeAspect="1" noChangeArrowheads="1"/>
+                    </pic:cNvPicPr>
+                  </pic:nvPicPr>
+                  <pic:blipFill rotWithShape="1">
+                    <a:blip r:embed="rId5">
+                      <a:extLst>
+                        <a:ext uri="{28A0092B-C50C-407E-A947-70E740481C1C}">
+                          <a14:useLocalDpi xmlns:a14="http://schemas.microsoft.com/office/drawing/2010/main" val="0"/>
+                        </a:ext>
+                      </a:extLst>
+                    </a:blip>
+                    <a:srcRect l="14566" t="47231" r="14370"/>
+                    <a:stretch/>
+                  </pic:blipFill>
+                  <pic:spPr bwMode="auto">
+                    <a:xfrm>
+                      <a:off x="0" y="0"/>
+                      <a:ext cx="5990062" cy="3692239"/>
+                    </a:xfrm>
+                    <a:prstGeom prst="rect">
+                      <a:avLst/>
+                    </a:prstGeom>
+                    <a:noFill/>
+                    <a:ln>
+                      <a:noFill/>
+                    </a:ln>
+                    <a:extLst>
+                      <a:ext uri="{53640926-AAD7-44D8-BBD7-CCE9431645EC}">
+                        <a14:shadowObscured xmlns:a14="http://schemas.microsoft.com/office/drawing/2010/main"/>
+                      </a:ext>
+                    </a:extLst>
+                  </pic:spPr>
+                </pic:pic>
+              </a:graphicData>
+            </a:graphic>
+          </wp:inline>
+        </w:drawing>
+      </w:r>
       <w:bookmarkStart w:id="0" w:name="_GoBack"/>
-      <w:r>
-        <w:rPr>
-          <w:rFonts w:ascii="Century Gothic" w:hAnsi="Century Gothic"/>
-          <w:b/>
-          <w:sz w:val="28"/>
-          <w:szCs w:val="28"/>
-        </w:rPr>
-        <w:t>Qué ventajas trae dicha plataforma</w:t>
-      </w:r>
-    </w:p>
-    <w:bookmarkEnd w:id="0"/>
-    <w:p>
-      <w:pPr>
-        <w:jc w:val="both"/>
-        <w:rPr>
-          <w:rFonts w:ascii="Century Gothic" w:hAnsi="Century Gothic"/>
-          <w:sz w:val="28"/>
-          <w:szCs w:val="28"/>
-        </w:rPr>
-      </w:pPr>
-      <w:r>
-        <w:rPr>
-          <w:rFonts w:ascii="Century Gothic" w:hAnsi="Century Gothic"/>
-          <w:sz w:val="28"/>
-          <w:szCs w:val="28"/>
-        </w:rPr>
-        <w:t xml:space="preserve">-De fácil acceso, al estar en las diferentes tiendas de los </w:t>
-      </w:r>
-      <w:r>
-        <w:rPr>
-          <w:rFonts w:ascii="Century Gothic" w:hAnsi="Century Gothic"/>
-          <w:sz w:val="28"/>
-          <w:szCs w:val="28"/>
-        </w:rPr>
-        <w:t xml:space="preserve">                               </w:t>
-      </w:r>
-      <w:r>
-        <w:rPr>
-          <w:rFonts w:ascii="Century Gothic" w:hAnsi="Century Gothic"/>
-          <w:sz w:val="28"/>
-          <w:szCs w:val="28"/>
-        </w:rPr>
-        <w:t>móviles</w:t>
-      </w:r>
-      <w:r>
-        <w:rPr>
-          <w:rFonts w:ascii="Century Gothic" w:hAnsi="Century Gothic"/>
-          <w:sz w:val="28"/>
-          <w:szCs w:val="28"/>
-        </w:rPr>
-        <w:t xml:space="preserve"> y en la web</w:t>
-      </w:r>
-      <w:r>
-        <w:rPr>
-          <w:rFonts w:ascii="Century Gothic" w:hAnsi="Century Gothic"/>
-          <w:sz w:val="28"/>
-          <w:szCs w:val="28"/>
-        </w:rPr>
-        <w:t>.</w:t>
-      </w:r>
-    </w:p>
-    <w:p>
-      <w:pPr>
-        <w:jc w:val="both"/>
-        <w:rPr>
-          <w:rFonts w:ascii="Century Gothic" w:hAnsi="Century Gothic"/>
-          <w:sz w:val="28"/>
-          <w:szCs w:val="28"/>
-        </w:rPr>
-      </w:pPr>
-      <w:r>
-        <w:rPr>
-          <w:rFonts w:ascii="Century Gothic" w:hAnsi="Century Gothic"/>
-          <w:sz w:val="28"/>
-          <w:szCs w:val="28"/>
-        </w:rPr>
-        <w:t>-Free to play.</w:t>
-      </w:r>
-    </w:p>
-    <w:p>
-      <w:pPr>
-        <w:jc w:val="both"/>
-        <w:rPr>
-          <w:rFonts w:ascii="Century Gothic" w:hAnsi="Century Gothic"/>
-          <w:sz w:val="28"/>
-          <w:szCs w:val="28"/>
-        </w:rPr>
-      </w:pPr>
-      <w:r>
-        <w:rPr>
-          <w:rFonts w:ascii="Century Gothic" w:hAnsi="Century Gothic"/>
-          <w:sz w:val="28"/>
-          <w:szCs w:val="28"/>
-        </w:rPr>
-        <w:t>-Fácil adquisición.</w:t>
-      </w:r>
-    </w:p>
-    <w:p>
-      <w:pPr>
-        <w:ind w:firstLine="708"/>
-        <w:jc w:val="both"/>
-        <w:rPr>
-          <w:rFonts w:ascii="Century Gothic" w:hAnsi="Century Gothic"/>
-          <w:sz w:val="28"/>
-          <w:szCs w:val="28"/>
-        </w:rPr>
-      </w:pPr>
-      <w:r>
-        <w:rPr>
-          <w:rFonts w:ascii="Century Gothic" w:hAnsi="Century Gothic"/>
-          <w:sz w:val="28"/>
-          <w:szCs w:val="28"/>
-        </w:rPr>
-        <w:t xml:space="preserve"> </w:t>
-      </w:r>
+      <w:bookmarkEnd w:id="0"/>
     </w:p>
     <w:sectPr>
       <w:pgSz w:w="12240" w:h="15840"/>

</xml_diff>